<commit_message>
arrange files for submission
</commit_message>
<xml_diff>
--- a/Ex2_from_Moodle/HW2- Elad Wasserstein & Chen Naveh.docx
+++ b/Ex2_from_Moodle/HW2- Elad Wasserstein & Chen Naveh.docx
@@ -290,7 +290,6 @@
         <w:t>:</w:t>
       </w:r>
     </w:p>
-    <w:p/>
     <w:p>
       <w:pPr>
         <w:rPr>
@@ -356,24 +355,38 @@
       </w:r>
     </w:p>
     <w:p>
-      <w:pPr>
+      <w:r>
+        <w:t>If</w:t>
+      </w:r>
+      <w:r>
+        <w:t xml:space="preserve"> we increase the t</w:t>
+      </w:r>
+      <w:r>
         <w:rPr>
           <w:lang w:val="en-IN"/>
         </w:rPr>
-      </w:pPr>
-      <w:proofErr w:type="gramStart"/>
+        <w:t>he size of the patch the algorithm will miss more changes in depth that are smaller than the patch. Moreover, it demands</w:t>
+      </w:r>
       <w:r>
         <w:rPr>
           <w:lang w:val="en-IN"/>
         </w:rPr>
-        <w:t>…..</w:t>
-      </w:r>
-      <w:proofErr w:type="gramEnd"/>
+        <w:t xml:space="preserve"> more computing power</w:t>
+      </w:r>
       <w:r>
         <w:rPr>
           <w:lang w:val="en-IN"/>
         </w:rPr>
-        <w:t>need to complete</w:t>
+        <w:t xml:space="preserve">. </w:t>
+      </w:r>
+      <w:r>
+        <w:rPr>
+          <w:lang w:val="en-IN"/>
+        </w:rPr>
+        <w:t xml:space="preserve">Because of the assumption of order preserving </w:t>
+      </w:r>
+      <w:r>
+        <w:t xml:space="preserve">the algorithm sometimes finds a pixel with high similarity however it is a mistake. </w:t>
       </w:r>
     </w:p>
     <w:p>
@@ -580,13 +593,7 @@
         </w:numPr>
       </w:pPr>
       <w:r>
-        <w:t>P</w:t>
-      </w:r>
-      <w:r>
-        <w:t>s2</w:t>
-      </w:r>
-      <w:r>
-        <w:t xml:space="preserve"> – list of points in 2d</w:t>
+        <w:t>Ps2 – list of points in 2d</w:t>
       </w:r>
     </w:p>
     <w:p>
@@ -610,16 +617,7 @@
         </w:numPr>
       </w:pPr>
       <w:r>
-        <w:t>MR</w:t>
-      </w:r>
-      <w:r>
-        <w:t xml:space="preserve"> – projection matrix for </w:t>
-      </w:r>
-      <w:r>
-        <w:t xml:space="preserve">right </w:t>
-      </w:r>
-      <w:r>
-        <w:t>image</w:t>
+        <w:t>MR – projection matrix for right image</w:t>
       </w:r>
     </w:p>
     <w:p>
@@ -639,6 +637,8 @@
       <w:r>
         <w:t>s:</w:t>
       </w:r>
+      <w:bookmarkStart w:id="0" w:name="_GoBack"/>
+      <w:bookmarkEnd w:id="0"/>
     </w:p>
     <w:p>
       <w:pPr>
@@ -816,16 +816,7 @@
         </w:numPr>
       </w:pPr>
       <w:r>
-        <w:t>i</w:t>
-      </w:r>
-      <w:r>
-        <w:t>m2</w:t>
-      </w:r>
-      <w:r>
-        <w:t xml:space="preserve">– input </w:t>
-      </w:r>
-      <w:r>
-        <w:t>image #2</w:t>
+        <w:t>im2– input image #2</w:t>
       </w:r>
     </w:p>
     <w:p>
@@ -859,13 +850,7 @@
       </w:r>
       <w:proofErr w:type="spellEnd"/>
       <w:r>
-        <w:t xml:space="preserve"> – patch size </w:t>
-      </w:r>
-      <w:r>
-        <w:t>in y</w:t>
-      </w:r>
-      <w:r>
-        <w:t xml:space="preserve"> axis</w:t>
+        <w:t xml:space="preserve"> – patch size in y axis</w:t>
       </w:r>
     </w:p>
     <w:p>
@@ -895,20 +880,11 @@
       </w:pPr>
       <w:proofErr w:type="spellStart"/>
       <w:r>
-        <w:t>d_</w:t>
-      </w:r>
-      <w:r>
-        <w:t>max</w:t>
+        <w:t>d_max</w:t>
       </w:r>
       <w:proofErr w:type="spellEnd"/>
       <w:r>
-        <w:t xml:space="preserve"> – the</w:t>
-      </w:r>
-      <w:r>
-        <w:t xml:space="preserve"> end</w:t>
-      </w:r>
-      <w:r>
-        <w:t xml:space="preserve"> of the range to find corresponding pixel</w:t>
+        <w:t xml:space="preserve"> – the end of the range to find corresponding pixel</w:t>
       </w:r>
     </w:p>
     <w:p>
@@ -981,8 +957,6 @@
           <w:rtl/>
         </w:rPr>
       </w:pPr>
-      <w:bookmarkStart w:id="0" w:name="_GoBack"/>
-      <w:bookmarkEnd w:id="0"/>
     </w:p>
     <w:sectPr>
       <w:pgSz w:w="12240" w:h="15840"/>

</xml_diff>